<commit_message>
Chapter 3 mostly revised
</commit_message>
<xml_diff>
--- a/Acknowledgments for Dissertation.docx
+++ b/Acknowledgments for Dissertation.docx
@@ -40,7 +40,6 @@
     </w:p>
     <w:p>
       <w:pPr>
-        <w:spacing w:line="276" w:lineRule="auto"/>
         <w:rPr>
           <w:rFonts w:ascii="Times New Roman" w:hAnsi="Times New Roman" w:cs="Times New Roman"/>
           <w:sz w:val="24"/>
@@ -58,7 +57,6 @@
     </w:p>
     <w:p>
       <w:pPr>
-        <w:spacing w:line="276" w:lineRule="auto"/>
         <w:rPr>
           <w:rFonts w:ascii="Times New Roman" w:hAnsi="Times New Roman" w:cs="Times New Roman"/>
           <w:sz w:val="24"/>
@@ -76,7 +74,6 @@
     </w:p>
     <w:p>
       <w:pPr>
-        <w:spacing w:line="276" w:lineRule="auto"/>
         <w:rPr>
           <w:rFonts w:ascii="Times New Roman" w:hAnsi="Times New Roman" w:cs="Times New Roman"/>
           <w:sz w:val="24"/>
@@ -94,7 +91,6 @@
     </w:p>
     <w:p>
       <w:pPr>
-        <w:spacing w:line="276" w:lineRule="auto"/>
         <w:rPr>
           <w:rFonts w:ascii="Times New Roman" w:hAnsi="Times New Roman" w:cs="Times New Roman"/>
           <w:sz w:val="24"/>
@@ -112,7 +108,6 @@
     </w:p>
     <w:p>
       <w:pPr>
-        <w:spacing w:line="276" w:lineRule="auto"/>
         <w:rPr>
           <w:rFonts w:ascii="Times New Roman" w:hAnsi="Times New Roman" w:cs="Times New Roman"/>
           <w:sz w:val="24"/>
@@ -130,7 +125,6 @@
     </w:p>
     <w:p>
       <w:pPr>
-        <w:spacing w:line="276" w:lineRule="auto"/>
         <w:rPr>
           <w:rFonts w:ascii="Times New Roman" w:hAnsi="Times New Roman" w:cs="Times New Roman"/>
           <w:sz w:val="24"/>
@@ -148,7 +142,6 @@
     </w:p>
     <w:p>
       <w:pPr>
-        <w:spacing w:line="276" w:lineRule="auto"/>
         <w:rPr>
           <w:rFonts w:ascii="Times New Roman" w:hAnsi="Times New Roman" w:cs="Times New Roman"/>
           <w:sz w:val="24"/>
@@ -166,7 +159,6 @@
     </w:p>
     <w:p>
       <w:pPr>
-        <w:spacing w:line="276" w:lineRule="auto"/>
         <w:rPr>
           <w:rFonts w:ascii="Times New Roman" w:hAnsi="Times New Roman" w:cs="Times New Roman"/>
           <w:sz w:val="24"/>
@@ -184,7 +176,6 @@
     </w:p>
     <w:p>
       <w:pPr>
-        <w:spacing w:line="276" w:lineRule="auto"/>
         <w:rPr>
           <w:rFonts w:ascii="Times New Roman" w:hAnsi="Times New Roman" w:cs="Times New Roman"/>
           <w:sz w:val="24"/>
@@ -202,7 +193,6 @@
     </w:p>
     <w:p>
       <w:pPr>
-        <w:spacing w:line="276" w:lineRule="auto"/>
         <w:rPr>
           <w:rFonts w:ascii="Times New Roman" w:hAnsi="Times New Roman" w:cs="Times New Roman"/>
           <w:sz w:val="24"/>
@@ -220,7 +210,6 @@
     </w:p>
     <w:p>
       <w:pPr>
-        <w:spacing w:line="276" w:lineRule="auto"/>
         <w:rPr>
           <w:rFonts w:ascii="Times New Roman" w:hAnsi="Times New Roman" w:cs="Times New Roman"/>
           <w:sz w:val="24"/>
@@ -238,7 +227,6 @@
     </w:p>
     <w:p>
       <w:pPr>
-        <w:spacing w:line="276" w:lineRule="auto"/>
         <w:rPr>
           <w:rFonts w:ascii="Times New Roman" w:hAnsi="Times New Roman" w:cs="Times New Roman"/>
           <w:sz w:val="24"/>
@@ -256,7 +244,6 @@
     </w:p>
     <w:p>
       <w:pPr>
-        <w:spacing w:line="276" w:lineRule="auto"/>
         <w:rPr>
           <w:rFonts w:ascii="Times New Roman" w:hAnsi="Times New Roman" w:cs="Times New Roman"/>
           <w:sz w:val="24"/>
@@ -274,7 +261,6 @@
     </w:p>
     <w:p>
       <w:pPr>
-        <w:spacing w:line="276" w:lineRule="auto"/>
         <w:rPr>
           <w:rFonts w:ascii="Times New Roman" w:hAnsi="Times New Roman" w:cs="Times New Roman"/>
           <w:sz w:val="24"/>
@@ -289,18 +275,9 @@
         </w:rPr>
         <w:t>[others] Christopher Symes, John Howell, Clay Lohan, Mark Aronhalt, Joshua Ayres, Wendy Daly</w:t>
       </w:r>
-      <w:r>
-        <w:rPr>
-          <w:rFonts w:ascii="Times New Roman" w:hAnsi="Times New Roman" w:cs="Times New Roman"/>
-          <w:sz w:val="24"/>
-          <w:szCs w:val="24"/>
-        </w:rPr>
-        <w:t>, Kim Barnes, Jessica Queener, Betty Mei</w:t>
-      </w:r>
-    </w:p>
-    <w:p>
-      <w:pPr>
-        <w:spacing w:line="276" w:lineRule="auto"/>
+    </w:p>
+    <w:p>
+      <w:pPr>
         <w:rPr>
           <w:rFonts w:ascii="Times New Roman" w:hAnsi="Times New Roman" w:cs="Times New Roman"/>
           <w:sz w:val="24"/>
@@ -318,7 +295,6 @@
     </w:p>
     <w:p>
       <w:pPr>
-        <w:spacing w:line="276" w:lineRule="auto"/>
         <w:rPr>
           <w:rFonts w:ascii="Times New Roman" w:hAnsi="Times New Roman" w:cs="Times New Roman"/>
           <w:sz w:val="24"/>
@@ -336,7 +312,6 @@
     </w:p>
     <w:p>
       <w:pPr>
-        <w:spacing w:line="276" w:lineRule="auto"/>
         <w:rPr>
           <w:rFonts w:ascii="Times New Roman" w:hAnsi="Times New Roman" w:cs="Times New Roman"/>
           <w:sz w:val="24"/>
@@ -354,17 +329,32 @@
     </w:p>
     <w:p>
       <w:pPr>
-        <w:spacing w:line="276" w:lineRule="auto"/>
-        <w:rPr>
-          <w:rFonts w:ascii="Times New Roman" w:hAnsi="Times New Roman" w:cs="Times New Roman"/>
-          <w:sz w:val="24"/>
-          <w:szCs w:val="24"/>
-        </w:rPr>
-      </w:pPr>
-    </w:p>
-    <w:p>
-      <w:pPr>
-        <w:spacing w:line="276" w:lineRule="auto"/>
+        <w:rPr>
+          <w:rFonts w:ascii="Times New Roman" w:hAnsi="Times New Roman" w:cs="Times New Roman"/>
+          <w:sz w:val="24"/>
+          <w:szCs w:val="24"/>
+        </w:rPr>
+      </w:pPr>
+    </w:p>
+    <w:p>
+      <w:pPr>
+        <w:rPr>
+          <w:rFonts w:ascii="Times New Roman" w:hAnsi="Times New Roman" w:cs="Times New Roman"/>
+          <w:sz w:val="24"/>
+          <w:szCs w:val="24"/>
+        </w:rPr>
+      </w:pPr>
+      <w:r>
+        <w:rPr>
+          <w:rFonts w:ascii="Times New Roman" w:hAnsi="Times New Roman" w:cs="Times New Roman"/>
+          <w:sz w:val="24"/>
+          <w:szCs w:val="24"/>
+        </w:rPr>
+        <w:t>[former Coop Unit / WVU students (whose data I am using)] Kyle Aldinger, Tom DeMeo, Gary Williams, Molly McDermott, Jeff Duguay, Douglas Becker, Gordon</w:t>
+      </w:r>
+    </w:p>
+    <w:p>
+      <w:pPr>
         <w:rPr>
           <w:rFonts w:ascii="Times New Roman" w:hAnsi="Times New Roman" w:cs="Times New Roman"/>
           <w:sz w:val="24"/>
@@ -378,59 +368,11 @@
           <w:szCs w:val="24"/>
         </w:rPr>
         <w:lastRenderedPageBreak/>
-        <w:t>[former Coop Unit / WVU students (whose data I am using)] Kyle Aldinger, Tom DeMeo, Gary Williams, Molly McDermott, Jeff Duguay, Douglas Becker, Gordon</w:t>
-      </w:r>
-    </w:p>
-    <w:p>
-      <w:pPr>
-        <w:spacing w:line="276" w:lineRule="auto"/>
-        <w:rPr>
-          <w:rFonts w:ascii="Times New Roman" w:hAnsi="Times New Roman" w:cs="Times New Roman"/>
-          <w:sz w:val="24"/>
-          <w:szCs w:val="24"/>
-          <w:lang w:val="es-ES"/>
-        </w:rPr>
-      </w:pPr>
-      <w:r>
-        <w:rPr>
-          <w:rFonts w:ascii="Times New Roman" w:hAnsi="Times New Roman" w:cs="Times New Roman"/>
-          <w:sz w:val="24"/>
-          <w:szCs w:val="24"/>
-          <w:lang w:val="es-ES"/>
-        </w:rPr>
         <w:t>[fellow grad students] Dan, Lucas, Amber, Brin, Darien, Joel, Alex</w:t>
       </w:r>
-      <w:r>
-        <w:rPr>
-          <w:rFonts w:ascii="Times New Roman" w:hAnsi="Times New Roman" w:cs="Times New Roman"/>
-          <w:sz w:val="24"/>
-          <w:szCs w:val="24"/>
-          <w:lang w:val="es-ES"/>
-        </w:rPr>
-        <w:t>, Sindupa</w:t>
-      </w:r>
-      <w:r>
-        <w:rPr>
-          <w:rFonts w:ascii="Times New Roman" w:hAnsi="Times New Roman" w:cs="Times New Roman"/>
-          <w:sz w:val="24"/>
-          <w:szCs w:val="24"/>
-          <w:lang w:val="es-ES"/>
-        </w:rPr>
-        <w:t>, La</w:t>
-      </w:r>
-      <w:r>
-        <w:rPr>
-          <w:rFonts w:ascii="Times New Roman" w:hAnsi="Times New Roman" w:cs="Times New Roman"/>
-          <w:sz w:val="24"/>
-          <w:szCs w:val="24"/>
-          <w:lang w:val="es-ES"/>
-        </w:rPr>
-        <w:t>uren</w:t>
-      </w:r>
-    </w:p>
-    <w:p>
-      <w:pPr>
-        <w:spacing w:line="276" w:lineRule="auto"/>
+    </w:p>
+    <w:p>
+      <w:pPr>
         <w:rPr>
           <w:rFonts w:ascii="Times New Roman" w:hAnsi="Times New Roman" w:cs="Times New Roman"/>
           <w:sz w:val="24"/>
@@ -448,7 +390,6 @@
     </w:p>
     <w:p>
       <w:pPr>
-        <w:spacing w:line="276" w:lineRule="auto"/>
         <w:rPr>
           <w:rFonts w:ascii="Times New Roman" w:hAnsi="Times New Roman" w:cs="Times New Roman"/>
           <w:sz w:val="24"/>
@@ -464,7 +405,16 @@
         <w:t>[family] Derek, dad and mom, Emily</w:t>
       </w:r>
     </w:p>
-    <w:p/>
+    <w:p>
+      <w:r>
+        <w:rPr>
+          <w:rFonts w:ascii="Times New Roman" w:hAnsi="Times New Roman" w:cs="Times New Roman"/>
+          <w:sz w:val="24"/>
+          <w:szCs w:val="24"/>
+        </w:rPr>
+        <w:t>Note: single-spaced paragraphs</w:t>
+      </w:r>
+    </w:p>
     <w:sectPr>
       <w:pgSz w:w="12240" w:h="15840"/>
       <w:pgMar w:top="1440" w:right="1440" w:bottom="1440" w:left="1440" w:header="720" w:footer="720" w:gutter="0"/>

</xml_diff>